<commit_message>
added github to resume
</commit_message>
<xml_diff>
--- a/Resume.docx
+++ b/Resume.docx
@@ -63,6 +63,30 @@
             <w:rFonts w:cstheme="minorHAnsi"/>
           </w:rPr>
           <w:t>jn2wf@virginia.edu</w:t>
+        </w:r>
+      </w:hyperlink>
+      <w:r>
+        <w:rPr>
+          <w:rStyle w:val="Hyperlink"/>
+          <w:rFonts w:cstheme="minorHAnsi"/>
+        </w:rPr>
+        <w:t xml:space="preserve"> </w:t>
+      </w:r>
+      <w:r>
+        <w:rPr>
+          <w:rStyle w:val="Hyperlink"/>
+          <w:rFonts w:cstheme="minorHAnsi"/>
+          <w:color w:val="auto"/>
+          <w:u w:val="none"/>
+        </w:rPr>
+        <w:t xml:space="preserve">| </w:t>
+      </w:r>
+      <w:hyperlink r:id="rId8" w:history="1">
+        <w:r>
+          <w:rPr>
+            <w:rStyle w:val="Hyperlink"/>
+          </w:rPr>
+          <w:t>github.com/JustinGalante1</w:t>
         </w:r>
       </w:hyperlink>
     </w:p>
@@ -596,7 +620,15 @@
         <w:rPr>
           <w:bCs/>
         </w:rPr>
-        <w:t>, and ensured deadlines were met</w:t>
+        <w:t>, and ensured deadlines w</w:t>
+      </w:r>
+      <w:bookmarkStart w:id="0" w:name="_GoBack"/>
+      <w:bookmarkEnd w:id="0"/>
+      <w:r>
+        <w:rPr>
+          <w:bCs/>
+        </w:rPr>
+        <w:t>ere met</w:t>
       </w:r>
       <w:r>
         <w:rPr>
@@ -958,7 +990,7 @@
         </w:rPr>
         <w:t>(</w:t>
       </w:r>
-      <w:hyperlink r:id="rId8" w:history="1">
+      <w:hyperlink r:id="rId9" w:history="1">
         <w:r>
           <w:rPr>
             <w:rStyle w:val="Hyperlink"/>
@@ -969,8 +1001,6 @@
       <w:r>
         <w:t>)</w:t>
       </w:r>
-      <w:bookmarkStart w:id="0" w:name="_GoBack"/>
-      <w:bookmarkEnd w:id="0"/>
     </w:p>
     <w:p>
       <w:pPr>
@@ -1109,7 +1139,7 @@
         </w:rPr>
         <w:t>(</w:t>
       </w:r>
-      <w:hyperlink r:id="rId9" w:history="1">
+      <w:hyperlink r:id="rId10" w:history="1">
         <w:r>
           <w:rPr>
             <w:rStyle w:val="Hyperlink"/>

</xml_diff>

<commit_message>
fixed error in resume
</commit_message>
<xml_diff>
--- a/Resume.docx
+++ b/Resume.docx
@@ -273,10 +273,6 @@
     <w:p>
       <w:pPr>
         <w:pStyle w:val="NoSpacing"/>
-        <w:numPr>
-          <w:ilvl w:val="0"/>
-          <w:numId w:val="12"/>
-        </w:numPr>
         <w:rPr>
           <w:b/>
           <w:i/>
@@ -284,6 +280,8 @@
           <w:u w:val="single"/>
         </w:rPr>
       </w:pPr>
+      <w:bookmarkStart w:id="0" w:name="_GoBack"/>
+      <w:bookmarkEnd w:id="0"/>
       <w:r>
         <w:rPr>
           <w:b/>
@@ -1132,8 +1130,6 @@
         </w:rPr>
         <w:t>RELEVANT PROJECTS</w:t>
       </w:r>
-      <w:bookmarkStart w:id="0" w:name="_GoBack"/>
-      <w:bookmarkEnd w:id="0"/>
     </w:p>
     <w:p>
       <w:pPr>

</xml_diff>

<commit_message>
update resume and todo
</commit_message>
<xml_diff>
--- a/Resume.docx
+++ b/Resume.docx
@@ -96,185 +96,6 @@
         <w:rPr>
           <w:b/>
           <w:bCs/>
-          <w:i/>
-          <w:iCs/>
-          <w:u w:val="single"/>
-        </w:rPr>
-      </w:pPr>
-      <w:r>
-        <w:rPr>
-          <w:b/>
-          <w:bCs/>
-          <w:i/>
-          <w:iCs/>
-          <w:u w:val="single"/>
-        </w:rPr>
-        <w:t>SUMMARY</w:t>
-      </w:r>
-    </w:p>
-    <w:p>
-      <w:pPr>
-        <w:pStyle w:val="NoSpacing"/>
-        <w:numPr>
-          <w:ilvl w:val="0"/>
-          <w:numId w:val="12"/>
-        </w:numPr>
-        <w:rPr>
-          <w:bCs/>
-          <w:iCs/>
-        </w:rPr>
-      </w:pPr>
-      <w:r>
-        <w:rPr>
-          <w:bCs/>
-          <w:iCs/>
-        </w:rPr>
-        <w:t>6+ years of experience in technical design and programming</w:t>
-      </w:r>
-    </w:p>
-    <w:p>
-      <w:pPr>
-        <w:pStyle w:val="NoSpacing"/>
-        <w:numPr>
-          <w:ilvl w:val="0"/>
-          <w:numId w:val="12"/>
-        </w:numPr>
-        <w:rPr>
-          <w:bCs/>
-          <w:iCs/>
-        </w:rPr>
-      </w:pPr>
-      <w:r>
-        <w:rPr>
-          <w:bCs/>
-          <w:iCs/>
-        </w:rPr>
-        <w:t>3+ years of experience working in agile environments to produce professional web applications</w:t>
-      </w:r>
-    </w:p>
-    <w:p>
-      <w:pPr>
-        <w:pStyle w:val="NoSpacing"/>
-        <w:numPr>
-          <w:ilvl w:val="0"/>
-          <w:numId w:val="12"/>
-        </w:numPr>
-        <w:rPr>
-          <w:bCs/>
-          <w:iCs/>
-        </w:rPr>
-      </w:pPr>
-      <w:r>
-        <w:rPr>
-          <w:bCs/>
-          <w:iCs/>
-        </w:rPr>
-        <w:t>Familiar with entire Software Engineering cycle from gathering requirements to deployment and maintenance</w:t>
-      </w:r>
-    </w:p>
-    <w:p>
-      <w:pPr>
-        <w:pStyle w:val="NoSpacing"/>
-        <w:numPr>
-          <w:ilvl w:val="0"/>
-          <w:numId w:val="12"/>
-        </w:numPr>
-        <w:rPr>
-          <w:bCs/>
-          <w:iCs/>
-        </w:rPr>
-      </w:pPr>
-      <w:r>
-        <w:rPr>
-          <w:b/>
-          <w:bCs/>
-          <w:noProof/>
-          <w:u w:val="single"/>
-        </w:rPr>
-        <mc:AlternateContent>
-          <mc:Choice Requires="wps">
-            <w:drawing>
-              <wp:anchor distT="0" distB="0" distL="114300" distR="114300" simplePos="0" relativeHeight="251683840" behindDoc="0" locked="0" layoutInCell="1" allowOverlap="1" wp14:anchorId="43F50C15" wp14:editId="079AB417">
-                <wp:simplePos x="0" y="0"/>
-                <wp:positionH relativeFrom="margin">
-                  <wp:posOffset>15240</wp:posOffset>
-                </wp:positionH>
-                <wp:positionV relativeFrom="paragraph">
-                  <wp:posOffset>177496</wp:posOffset>
-                </wp:positionV>
-                <wp:extent cx="6827520" cy="7620"/>
-                <wp:effectExtent l="0" t="0" r="30480" b="30480"/>
-                <wp:wrapNone/>
-                <wp:docPr id="11" name="Straight Connector 11"/>
-                <wp:cNvGraphicFramePr/>
-                <a:graphic xmlns:a="http://schemas.openxmlformats.org/drawingml/2006/main">
-                  <a:graphicData uri="http://schemas.microsoft.com/office/word/2010/wordprocessingShape">
-                    <wps:wsp>
-                      <wps:cNvCnPr/>
-                      <wps:spPr>
-                        <a:xfrm>
-                          <a:off x="0" y="0"/>
-                          <a:ext cx="6827520" cy="7620"/>
-                        </a:xfrm>
-                        <a:prstGeom prst="line">
-                          <a:avLst/>
-                        </a:prstGeom>
-                        <a:ln w="12700">
-                          <a:solidFill>
-                            <a:schemeClr val="tx1"/>
-                          </a:solidFill>
-                        </a:ln>
-                      </wps:spPr>
-                      <wps:style>
-                        <a:lnRef idx="1">
-                          <a:schemeClr val="accent1"/>
-                        </a:lnRef>
-                        <a:fillRef idx="0">
-                          <a:schemeClr val="accent1"/>
-                        </a:fillRef>
-                        <a:effectRef idx="0">
-                          <a:schemeClr val="accent1"/>
-                        </a:effectRef>
-                        <a:fontRef idx="minor">
-                          <a:schemeClr val="tx1"/>
-                        </a:fontRef>
-                      </wps:style>
-                      <wps:bodyPr/>
-                    </wps:wsp>
-                  </a:graphicData>
-                </a:graphic>
-                <wp14:sizeRelH relativeFrom="margin">
-                  <wp14:pctWidth>0</wp14:pctWidth>
-                </wp14:sizeRelH>
-                <wp14:sizeRelV relativeFrom="margin">
-                  <wp14:pctHeight>0</wp14:pctHeight>
-                </wp14:sizeRelV>
-              </wp:anchor>
-            </w:drawing>
-          </mc:Choice>
-          <mc:Fallback>
-            <w:pict>
-              <v:line w14:anchorId="492D2431" id="Straight Connector 11" o:spid="_x0000_s1026" style="position:absolute;z-index:251683840;visibility:visible;mso-wrap-style:square;mso-width-percent:0;mso-height-percent:0;mso-wrap-distance-left:9pt;mso-wrap-distance-top:0;mso-wrap-distance-right:9pt;mso-wrap-distance-bottom:0;mso-position-horizontal:absolute;mso-position-horizontal-relative:margin;mso-position-vertical:absolute;mso-position-vertical-relative:text;mso-width-percent:0;mso-height-percent:0;mso-width-relative:margin;mso-height-relative:margin" from="1.2pt,14pt" to="538.8pt,14.6pt" o:gfxdata="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" strokecolor="black [3213]" strokeweight="1pt">
-                <v:stroke joinstyle="miter"/>
-                <w10:wrap anchorx="margin"/>
-              </v:line>
-            </w:pict>
-          </mc:Fallback>
-        </mc:AlternateContent>
-      </w:r>
-      <w:r>
-        <w:rPr>
-          <w:bCs/>
-          <w:iCs/>
-        </w:rPr>
-        <w:t xml:space="preserve">Proven ability to lead and manage teams comprised of several disciplines </w:t>
-      </w:r>
-    </w:p>
-    <w:p>
-      <w:pPr>
-        <w:pStyle w:val="NoSpacing"/>
-        <w:rPr>
-          <w:b/>
           <w:i/>
           <w:iCs/>
           <w:u w:val="single"/>
@@ -1403,6 +1224,53 @@
           <w:b/>
           <w:bCs/>
         </w:rPr>
+        <w:t>Expensera</w:t>
+      </w:r>
+    </w:p>
+    <w:p>
+      <w:pPr>
+        <w:pStyle w:val="NoSpacing"/>
+        <w:numPr>
+          <w:ilvl w:val="0"/>
+          <w:numId w:val="1"/>
+        </w:numPr>
+        <w:rPr>
+          <w:b/>
+          <w:bCs/>
+        </w:rPr>
+      </w:pPr>
+      <w:r>
+        <w:t>Directed a team of 3 engineers to create a mobile application from front end to back end that helps users log and manage their expenses. Successfully developed and published the app to the Google Play Store.</w:t>
+      </w:r>
+    </w:p>
+    <w:p>
+      <w:pPr>
+        <w:pStyle w:val="NoSpacing"/>
+        <w:numPr>
+          <w:ilvl w:val="0"/>
+          <w:numId w:val="1"/>
+        </w:numPr>
+        <w:rPr>
+          <w:b/>
+          <w:bCs/>
+        </w:rPr>
+      </w:pPr>
+      <w:r>
+        <w:t>Utilized React Native and Expo for development and testing and Firebase (GCP) as a backend.</w:t>
+      </w:r>
+    </w:p>
+    <w:p>
+      <w:pPr>
+        <w:pStyle w:val="NoSpacing"/>
+        <w:rPr>
+          <w:bCs/>
+        </w:rPr>
+      </w:pPr>
+      <w:r>
+        <w:rPr>
+          <w:b/>
+          <w:bCs/>
+        </w:rPr>
         <w:t xml:space="preserve">Bug, Not a Feature </w:t>
       </w:r>
       <w:r>
@@ -1493,7 +1361,7 @@
         <mc:AlternateContent>
           <mc:Choice Requires="wpg">
             <w:drawing>
-              <wp:anchor distT="0" distB="0" distL="114300" distR="114300" simplePos="0" relativeHeight="251675648" behindDoc="0" locked="0" layoutInCell="1" allowOverlap="1" wp14:anchorId="25DFF796" wp14:editId="2545D94B">
+              <wp:anchor distT="0" distB="0" distL="114300" distR="114300" simplePos="0" relativeHeight="251675648" behindDoc="0" locked="0" layoutInCell="1" allowOverlap="1" wp14:anchorId="25DFF796" wp14:editId="5BB9C82C">
                 <wp:simplePos x="0" y="0"/>
                 <wp:positionH relativeFrom="margin">
                   <wp:posOffset>9525</wp:posOffset>
@@ -1720,15 +1588,7 @@
                               </w:r>
                               <w:r>
                                 <w:tab/>
-                              </w:r>
-                              <w:r>
-                                <w:t xml:space="preserve">     </w:t>
-                              </w:r>
-                              <w:r>
-                                <w:t xml:space="preserve">             </w:t>
-                              </w:r>
-                              <w:r>
-                                <w:t>- Maven</w:t>
+                                <w:t xml:space="preserve">                  - Maven</w:t>
                               </w:r>
                             </w:p>
                             <w:p>
@@ -1739,21 +1599,18 @@
                                 <w:t xml:space="preserve">- </w:t>
                               </w:r>
                               <w:r>
-                                <w:t>Cloud platforms</w:t>
-                              </w:r>
-                              <w:r>
-                                <w:t xml:space="preserve"> (GCP)</w:t>
+                                <w:t>Google Cloud Platform</w:t>
+                              </w:r>
+                              <w:r>
+                                <w:t xml:space="preserve"> </w:t>
+                              </w:r>
+                              <w:r>
+                                <w:t xml:space="preserve">  </w:t>
                               </w:r>
                               <w:bookmarkStart w:id="0" w:name="_GoBack"/>
                               <w:bookmarkEnd w:id="0"/>
                               <w:r>
-                                <w:tab/>
-                              </w:r>
-                              <w:r>
-                                <w:t xml:space="preserve">    </w:t>
-                              </w:r>
-                              <w:r>
-                                <w:t>- Unity</w:t>
+                                <w:t xml:space="preserve"> - Unity</w:t>
                               </w:r>
                             </w:p>
                             <w:p>
@@ -2067,15 +1924,7 @@
                         </w:r>
                         <w:r>
                           <w:tab/>
-                        </w:r>
-                        <w:r>
-                          <w:t xml:space="preserve">     </w:t>
-                        </w:r>
-                        <w:r>
-                          <w:t xml:space="preserve">             </w:t>
-                        </w:r>
-                        <w:r>
-                          <w:t>- Maven</w:t>
+                          <w:t xml:space="preserve">                  - Maven</w:t>
                         </w:r>
                       </w:p>
                       <w:p>
@@ -2086,21 +1935,18 @@
                           <w:t xml:space="preserve">- </w:t>
                         </w:r>
                         <w:r>
-                          <w:t>Cloud platforms</w:t>
-                        </w:r>
-                        <w:r>
-                          <w:t xml:space="preserve"> (GCP)</w:t>
+                          <w:t>Google Cloud Platform</w:t>
+                        </w:r>
+                        <w:r>
+                          <w:t xml:space="preserve"> </w:t>
+                        </w:r>
+                        <w:r>
+                          <w:t xml:space="preserve">  </w:t>
                         </w:r>
                         <w:bookmarkStart w:id="1" w:name="_GoBack"/>
                         <w:bookmarkEnd w:id="1"/>
                         <w:r>
-                          <w:tab/>
-                        </w:r>
-                        <w:r>
-                          <w:t xml:space="preserve">    </w:t>
-                        </w:r>
-                        <w:r>
-                          <w:t>- Unity</w:t>
+                          <w:t xml:space="preserve"> - Unity</w:t>
                         </w:r>
                       </w:p>
                       <w:p>
@@ -2234,7 +2080,7 @@
         <mc:AlternateContent>
           <mc:Choice Requires="wps">
             <w:drawing>
-              <wp:anchor distT="0" distB="0" distL="114300" distR="114300" simplePos="0" relativeHeight="251681792" behindDoc="0" locked="0" layoutInCell="1" allowOverlap="1" wp14:anchorId="3FF82C78" wp14:editId="51E692AE">
+              <wp:anchor distT="0" distB="0" distL="114300" distR="114300" simplePos="0" relativeHeight="251681792" behindDoc="0" locked="0" layoutInCell="1" allowOverlap="1" wp14:anchorId="3FF82C78" wp14:editId="7C0400D4">
                 <wp:simplePos x="0" y="0"/>
                 <wp:positionH relativeFrom="margin">
                   <wp:posOffset>8255</wp:posOffset>
@@ -2294,7 +2140,7 @@
           </mc:Choice>
           <mc:Fallback>
             <w:pict>
-              <v:line w14:anchorId="7A92495D" id="Straight Connector 10" o:spid="_x0000_s1026" style="position:absolute;z-index:251681792;visibility:visible;mso-wrap-style:square;mso-width-percent:0;mso-height-percent:0;mso-wrap-distance-left:9pt;mso-wrap-distance-top:0;mso-wrap-distance-right:9pt;mso-wrap-distance-bottom:0;mso-position-horizontal:absolute;mso-position-horizontal-relative:margin;mso-position-vertical:absolute;mso-position-vertical-relative:text;mso-width-percent:0;mso-height-percent:0;mso-width-relative:margin;mso-height-relative:margin" from=".65pt,104.65pt" to="538.85pt,105.25pt" o:gfxdata="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" strokecolor="black [3213]" strokeweight="1pt">
+              <v:line w14:anchorId="1531AD1A" id="Straight Connector 10" o:spid="_x0000_s1026" style="position:absolute;z-index:251681792;visibility:visible;mso-wrap-style:square;mso-width-percent:0;mso-height-percent:0;mso-wrap-distance-left:9pt;mso-wrap-distance-top:0;mso-wrap-distance-right:9pt;mso-wrap-distance-bottom:0;mso-position-horizontal:absolute;mso-position-horizontal-relative:margin;mso-position-vertical:absolute;mso-position-vertical-relative:text;mso-width-percent:0;mso-height-percent:0;mso-width-relative:margin;mso-height-relative:margin" from=".65pt,104.65pt" to="538.85pt,105.25pt" o:gfxdata="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" strokecolor="black [3213]" strokeweight="1pt">
                 <v:stroke joinstyle="miter"/>
                 <w10:wrap anchorx="margin"/>
               </v:line>

</xml_diff>